<commit_message>
Added FOB feature in SAP and changed SOP files
</commit_message>
<xml_diff>
--- a/SOP_Files/cost-sheet-creation.docx
+++ b/SOP_Files/cost-sheet-creation.docx
@@ -4,24 +4,12 @@
   <w:body>
     <w:p>
       <w:r>
-        <w:t>FG Creation</w:t>
+        <w:t>Test File</w:t>
       </w:r>
-    </w:p>
-    <w:p>
-      <w:r>
-        <w:t>BOM Copy</w:t>
-      </w:r>
-    </w:p>
-    <w:p>
-      <w:r>
-        <w:t>Color Mapping</w:t>
-      </w:r>
-    </w:p>
-    <w:p/>
-    <w:p>
       <w:bookmarkStart w:id="0" w:name="_GoBack"/>
       <w:bookmarkEnd w:id="0"/>
     </w:p>
+    <w:p/>
     <w:sectPr>
       <w:pgSz w:w="12240" w:h="15840"/>
       <w:pgMar w:top="1440" w:right="1440" w:bottom="1440" w:left="1440" w:header="720" w:footer="720" w:gutter="0"/>

</xml_diff>